<commit_message>
último tutorial de introducción a ML hecho
</commit_message>
<xml_diff>
--- a/alumnoInterno/Memoria.docx
+++ b/alumnoInterno/Memoria.docx
@@ -554,10 +554,31 @@
       <w:r>
         <w:t>.</w:t>
       </w:r>
+    </w:p>
+    <w:p/>
+    <w:p>
+      <w:r>
+        <w:t>13/08/2020</w:t>
+      </w:r>
+    </w:p>
+    <w:p>
+      <w:r>
+        <w:t xml:space="preserve">Hecho </w:t>
+      </w:r>
+      <w:hyperlink r:id="rId18" w:history="1">
+        <w:r>
+          <w:rPr>
+            <w:rStyle w:val="Hipervnculo"/>
+          </w:rPr>
+          <w:t>https://www.kaggle.com/felipeescaleragonz/exercise-machine-learning-competitions/edit</w:t>
+        </w:r>
+      </w:hyperlink>
+      <w:r>
+        <w:t>.</w:t>
+      </w:r>
       <w:bookmarkStart w:id="0" w:name="_GoBack"/>
       <w:bookmarkEnd w:id="0"/>
     </w:p>
-    <w:p/>
     <w:sectPr>
       <w:pgSz w:w="11906" w:h="16838"/>
       <w:pgMar w:top="1417" w:right="1701" w:bottom="1417" w:left="1701" w:header="708" w:footer="708" w:gutter="0"/>

</xml_diff>

<commit_message>
Trabajo Titanic (lectura y comprobaciones básicas)
</commit_message>
<xml_diff>
--- a/alumnoInterno/Memoria.docx
+++ b/alumnoInterno/Memoria.docx
@@ -221,15 +221,7 @@
         <w:t xml:space="preserve">Hecho </w:t>
       </w:r>
       <w:r>
-        <w:t xml:space="preserve">(sin </w:t>
-      </w:r>
-      <w:proofErr w:type="spellStart"/>
-      <w:r>
-        <w:t>nb</w:t>
-      </w:r>
-      <w:proofErr w:type="spellEnd"/>
-      <w:r>
-        <w:t xml:space="preserve"> adjunto) </w:t>
+        <w:t xml:space="preserve">(sin nb adjunto) </w:t>
       </w:r>
       <w:hyperlink r:id="rId12" w:history="1">
         <w:r>
@@ -372,25 +364,7 @@
           <w:color w:val="auto"/>
           <w:u w:val="none"/>
         </w:rPr>
-        <w:t xml:space="preserve">l seminario de Machine </w:t>
-      </w:r>
-      <w:proofErr w:type="spellStart"/>
-      <w:r>
-        <w:rPr>
-          <w:rStyle w:val="Hipervnculo"/>
-          <w:color w:val="auto"/>
-          <w:u w:val="none"/>
-        </w:rPr>
-        <w:t>Learning</w:t>
-      </w:r>
-      <w:proofErr w:type="spellEnd"/>
-      <w:r>
-        <w:rPr>
-          <w:rStyle w:val="Hipervnculo"/>
-          <w:color w:val="auto"/>
-          <w:u w:val="none"/>
-        </w:rPr>
-        <w:t xml:space="preserve"> en la US</w:t>
+        <w:t>l seminario de Machine Learning en la US</w:t>
       </w:r>
     </w:p>
     <w:p>
@@ -514,24 +488,11 @@
     </w:p>
     <w:p>
       <w:r>
-        <w:t xml:space="preserve">--- Búsqueda general de proyectos --- Escogido proyecto de </w:t>
-      </w:r>
-      <w:proofErr w:type="spellStart"/>
-      <w:r>
-        <w:t>Titanic</w:t>
-      </w:r>
-      <w:proofErr w:type="spellEnd"/>
-      <w:r>
-        <w:t xml:space="preserve"> en </w:t>
-      </w:r>
-      <w:proofErr w:type="spellStart"/>
-      <w:r>
-        <w:t>Ka</w:t>
+        <w:t>--- Búsqueda general de proyectos --- Escogido proyecto de Titanic en Ka</w:t>
       </w:r>
       <w:r>
         <w:t>ggle</w:t>
       </w:r>
-      <w:proofErr w:type="spellEnd"/>
     </w:p>
     <w:p/>
     <w:p>
@@ -575,6 +536,11 @@
       </w:hyperlink>
       <w:r>
         <w:t>.</w:t>
+      </w:r>
+    </w:p>
+    <w:p>
+      <w:r>
+        <w:t>Trabajo básico con Titanic + instalación y comprobación de paquetes en entorno Spyder.</w:t>
       </w:r>
       <w:bookmarkStart w:id="0" w:name="_GoBack"/>
       <w:bookmarkEnd w:id="0"/>

</xml_diff>